<commit_message>
Update Systeem documentatie Coral Yachts.docx
</commit_message>
<xml_diff>
--- a/Systeem documentatie Coral Yachts.docx
+++ b/Systeem documentatie Coral Yachts.docx
@@ -116,39 +116,7 @@
           <w:sz w:val="24"/>
           <w:szCs w:val="24"/>
         </w:rPr>
-        <w:t xml:space="preserve"> Serhat , </w:t>
-      </w:r>
-      <w:proofErr w:type="spellStart"/>
-      <w:r>
-        <w:rPr>
-          <w:sz w:val="24"/>
-          <w:szCs w:val="24"/>
-        </w:rPr>
-        <w:t>Musabe</w:t>
-      </w:r>
-      <w:proofErr w:type="spellEnd"/>
-      <w:r>
-        <w:rPr>
-          <w:sz w:val="24"/>
-          <w:szCs w:val="24"/>
-        </w:rPr>
-        <w:t xml:space="preserve"> , </w:t>
-      </w:r>
-      <w:proofErr w:type="spellStart"/>
-      <w:r>
-        <w:rPr>
-          <w:sz w:val="24"/>
-          <w:szCs w:val="24"/>
-        </w:rPr>
-        <w:t>Eyobiel</w:t>
-      </w:r>
-      <w:proofErr w:type="spellEnd"/>
-      <w:r>
-        <w:rPr>
-          <w:sz w:val="24"/>
-          <w:szCs w:val="24"/>
-        </w:rPr>
-        <w:t xml:space="preserve"> en Justin</w:t>
+        <w:t xml:space="preserve"> Serhat , Musabe , Eyobiel en Justin</w:t>
       </w:r>
     </w:p>
     <w:p>
@@ -1030,23 +998,7 @@
           <w:sz w:val="24"/>
           <w:szCs w:val="24"/>
         </w:rPr>
-        <w:t xml:space="preserve">: Dit document zal zich richten op alle aspecten van het systeem, inclusief maar niet beperkt tot, de technologische architectuur, gebruikersinterfaces, databasestructuren, functionele en niet-functionele vereisten, </w:t>
-      </w:r>
-      <w:proofErr w:type="spellStart"/>
-      <w:r>
-        <w:rPr>
-          <w:sz w:val="24"/>
-          <w:szCs w:val="24"/>
-        </w:rPr>
-        <w:t>use</w:t>
-      </w:r>
-      <w:proofErr w:type="spellEnd"/>
-      <w:r>
-        <w:rPr>
-          <w:sz w:val="24"/>
-          <w:szCs w:val="24"/>
-        </w:rPr>
-        <w:t xml:space="preserve"> cases, teststrategieën en implementatieprocedures. Het beoogt een holistisch beeld te geven van het systeem, zodat het team en andere betrokkenen alle noodzakelijke informatie hebben voor ontwikkeling, onderhoud en gebruik van het boekingsplatform.</w:t>
+        <w:t>: Dit document zal zich richten op alle aspecten van het systeem, inclusief maar niet beperkt tot, de technologische architectuur, gebruikersinterfaces, databasestructuren, functionele en niet-functionele vereisten, use cases, teststrategieën en implementatieprocedures. Het beoogt een holistisch beeld te geven van het systeem, zodat het team en andere betrokkenen alle noodzakelijke informatie hebben voor ontwikkeling, onderhoud en gebruik van het boekingsplatform.</w:t>
       </w:r>
     </w:p>
     <w:p>
@@ -1255,33 +1207,11 @@
           <w:lang w:val="en-US"/>
         </w:rPr>
       </w:pPr>
-      <w:proofErr w:type="spellStart"/>
       <w:r>
         <w:rPr>
           <w:lang w:val="en-US"/>
         </w:rPr>
-        <w:t>Tussenoplevering</w:t>
-      </w:r>
-      <w:proofErr w:type="spellEnd"/>
-      <w:r>
-        <w:rPr>
-          <w:lang w:val="en-US"/>
-        </w:rPr>
-        <w:t xml:space="preserve"> </w:t>
-      </w:r>
-      <w:proofErr w:type="spellStart"/>
-      <w:r>
-        <w:rPr>
-          <w:lang w:val="en-US"/>
-        </w:rPr>
-        <w:t>inleveren</w:t>
-      </w:r>
-      <w:proofErr w:type="spellEnd"/>
-      <w:r>
-        <w:rPr>
-          <w:lang w:val="en-US"/>
-        </w:rPr>
-        <w:t xml:space="preserve"> </w:t>
+        <w:t xml:space="preserve">Tussenoplevering inleveren </w:t>
       </w:r>
     </w:p>
     <w:p>
@@ -1352,14 +1282,7 @@
           <w:b/>
           <w:bCs/>
         </w:rPr>
-        <w:t xml:space="preserve"> </w:t>
-      </w:r>
-      <w:r>
-        <w:rPr>
-          <w:b/>
-          <w:bCs/>
-        </w:rPr>
-        <w:t>15</w:t>
+        <w:t xml:space="preserve"> 15</w:t>
       </w:r>
       <w:r>
         <w:rPr>
@@ -1401,14 +1324,12 @@
         </w:rPr>
         <w:t xml:space="preserve">Account back-end </w:t>
       </w:r>
-      <w:proofErr w:type="spellStart"/>
       <w:r>
         <w:rPr>
           <w:lang w:val="en-US"/>
         </w:rPr>
         <w:t>afmaken</w:t>
       </w:r>
-      <w:proofErr w:type="spellEnd"/>
     </w:p>
     <w:p>
       <w:pPr>
@@ -1745,15 +1666,7 @@
         </w:numPr>
       </w:pPr>
       <w:r>
-        <w:t xml:space="preserve">VR-ervaring: De mogelijkheid om jachten te bekijken via een virtual </w:t>
-      </w:r>
-      <w:proofErr w:type="spellStart"/>
-      <w:r>
-        <w:t>reality</w:t>
-      </w:r>
-      <w:proofErr w:type="spellEnd"/>
-      <w:r>
-        <w:t>-ervaring.</w:t>
+        <w:t>VR-ervaring: De mogelijkheid om jachten te bekijken via een virtual reality-ervaring.</w:t>
       </w:r>
     </w:p>
     <w:p>
@@ -1764,13 +1677,8 @@
           <w:numId w:val="4"/>
         </w:numPr>
       </w:pPr>
-      <w:proofErr w:type="spellStart"/>
-      <w:r>
-        <w:t>Loyaltyprogramma</w:t>
-      </w:r>
-      <w:proofErr w:type="spellEnd"/>
-      <w:r>
-        <w:t>: Een loyaliteitsprogramma voor terugkerende klanten om punten te verdienen en in te wisselen.</w:t>
+      <w:r>
+        <w:t>Loyaltyprogramma: Een loyaliteitsprogramma voor terugkerende klanten om punten te verdienen en in te wisselen.</w:t>
       </w:r>
     </w:p>
     <w:p>
@@ -1838,33 +1746,11 @@
           <w:rFonts w:ascii="Calibri" w:eastAsia="Calibri" w:hAnsi="Calibri" w:cs="Calibri"/>
         </w:rPr>
       </w:pPr>
-      <w:proofErr w:type="spellStart"/>
       <w:r>
         <w:rPr>
           <w:rFonts w:ascii="Calibri" w:eastAsia="Calibri" w:hAnsi="Calibri" w:cs="Calibri"/>
         </w:rPr>
-        <w:t>Frontend</w:t>
-      </w:r>
-      <w:proofErr w:type="spellEnd"/>
-      <w:r>
-        <w:rPr>
-          <w:rFonts w:ascii="Calibri" w:eastAsia="Calibri" w:hAnsi="Calibri" w:cs="Calibri"/>
-        </w:rPr>
-        <w:t xml:space="preserve">: Homepagina met afbeeldingen, informatiepagina's (over ons, contact, etc.), boekingsmodule, online betalingen, </w:t>
-      </w:r>
-      <w:proofErr w:type="spellStart"/>
-      <w:r>
-        <w:rPr>
-          <w:rFonts w:ascii="Calibri" w:eastAsia="Calibri" w:hAnsi="Calibri" w:cs="Calibri"/>
-        </w:rPr>
-        <w:t>klantaccountfunctionaliteit</w:t>
-      </w:r>
-      <w:proofErr w:type="spellEnd"/>
-      <w:r>
-        <w:rPr>
-          <w:rFonts w:ascii="Calibri" w:eastAsia="Calibri" w:hAnsi="Calibri" w:cs="Calibri"/>
-        </w:rPr>
-        <w:t>.</w:t>
+        <w:t>Frontend: Homepagina met afbeeldingen, informatiepagina's (over ons, contact, etc.), boekingsmodule, online betalingen, klantaccountfunctionaliteit.</w:t>
       </w:r>
     </w:p>
     <w:p>
@@ -1921,7 +1807,6 @@
         <w:jc w:val="center"/>
       </w:pPr>
       <w:bookmarkStart w:id="6" w:name="_Toc152058481"/>
-      <w:proofErr w:type="spellStart"/>
       <w:r>
         <w:rPr>
           <w:rFonts w:ascii="Calibri Light" w:eastAsia="Calibri Light" w:hAnsi="Calibri Light" w:cs="Calibri Light"/>
@@ -1930,26 +1815,15 @@
         </w:rPr>
         <w:t>Use</w:t>
       </w:r>
-      <w:proofErr w:type="spellEnd"/>
       <w:r>
         <w:rPr>
           <w:rFonts w:ascii="Calibri Light" w:eastAsia="Calibri Light" w:hAnsi="Calibri Light" w:cs="Calibri Light"/>
           <w:sz w:val="40"/>
           <w:szCs w:val="40"/>
         </w:rPr>
-        <w:t xml:space="preserve"> </w:t>
-      </w:r>
-      <w:proofErr w:type="spellStart"/>
-      <w:r>
-        <w:rPr>
-          <w:rFonts w:ascii="Calibri Light" w:eastAsia="Calibri Light" w:hAnsi="Calibri Light" w:cs="Calibri Light"/>
-          <w:sz w:val="40"/>
-          <w:szCs w:val="40"/>
-        </w:rPr>
-        <w:t>Stories</w:t>
+        <w:t xml:space="preserve"> Stories</w:t>
       </w:r>
       <w:bookmarkEnd w:id="6"/>
-      <w:proofErr w:type="spellEnd"/>
     </w:p>
     <w:p>
       <w:pPr>
@@ -2504,35 +2378,26 @@
         <w:jc w:val="center"/>
       </w:pPr>
       <w:bookmarkStart w:id="7" w:name="_Toc152058482"/>
-      <w:proofErr w:type="spellStart"/>
       <w:r>
         <w:rPr>
           <w:sz w:val="40"/>
           <w:szCs w:val="40"/>
         </w:rPr>
         <w:lastRenderedPageBreak/>
-        <w:t>Use</w:t>
-      </w:r>
-      <w:proofErr w:type="spellEnd"/>
+        <w:t>Use case-</w:t>
+      </w:r>
       <w:r>
         <w:rPr>
           <w:sz w:val="40"/>
           <w:szCs w:val="40"/>
         </w:rPr>
-        <w:t xml:space="preserve"> case-</w:t>
+        <w:t xml:space="preserve"> </w:t>
       </w:r>
       <w:r>
         <w:rPr>
           <w:sz w:val="40"/>
           <w:szCs w:val="40"/>
         </w:rPr>
-        <w:t xml:space="preserve"> </w:t>
-      </w:r>
-      <w:r>
-        <w:rPr>
-          <w:sz w:val="40"/>
-          <w:szCs w:val="40"/>
-        </w:rPr>
         <w:t>diagram</w:t>
       </w:r>
       <w:bookmarkEnd w:id="7"/>
@@ -2545,10 +2410,10 @@
           <w:noProof/>
         </w:rPr>
         <w:drawing>
-          <wp:inline distT="0" distB="0" distL="0" distR="0" wp14:anchorId="31C9E9D6" wp14:editId="48BF9747">
-            <wp:extent cx="3208020" cy="3598981"/>
-            <wp:effectExtent l="0" t="0" r="0" b="1905"/>
-            <wp:docPr id="929137554" name="Afbeelding 1" descr="Afbeelding met tekst, schermopname, diagram, Lettertype&#10;&#10;Automatisch gegenereerde beschrijving"/>
+          <wp:inline distT="0" distB="0" distL="0" distR="0" wp14:anchorId="150AE9E0" wp14:editId="20D1DA12">
+            <wp:extent cx="5760720" cy="4598035"/>
+            <wp:effectExtent l="0" t="0" r="0" b="0"/>
+            <wp:docPr id="990477547" name="Afbeelding 1" descr="Afbeelding met diagram, tekst, lijn, Perceel&#10;&#10;Automatisch gegenereerde beschrijving"/>
             <wp:cNvGraphicFramePr>
               <a:graphicFrameLocks xmlns:a="http://schemas.openxmlformats.org/drawingml/2006/main" noChangeAspect="1"/>
             </wp:cNvGraphicFramePr>
@@ -2556,23 +2421,36 @@
               <a:graphicData uri="http://schemas.openxmlformats.org/drawingml/2006/picture">
                 <pic:pic xmlns:pic="http://schemas.openxmlformats.org/drawingml/2006/picture">
                   <pic:nvPicPr>
-                    <pic:cNvPr id="929137554" name="Afbeelding 1" descr="Afbeelding met tekst, schermopname, diagram, Lettertype&#10;&#10;Automatisch gegenereerde beschrijving"/>
-                    <pic:cNvPicPr/>
+                    <pic:cNvPr id="990477547" name="Afbeelding 1" descr="Afbeelding met diagram, tekst, lijn, Perceel&#10;&#10;Automatisch gegenereerde beschrijving"/>
+                    <pic:cNvPicPr>
+                      <a:picLocks noChangeAspect="1" noChangeArrowheads="1"/>
+                    </pic:cNvPicPr>
                   </pic:nvPicPr>
                   <pic:blipFill>
-                    <a:blip r:embed="rId9"/>
+                    <a:blip r:embed="rId9">
+                      <a:extLst>
+                        <a:ext uri="{28A0092B-C50C-407E-A947-70E740481C1C}">
+                          <a14:useLocalDpi xmlns:a14="http://schemas.microsoft.com/office/drawing/2010/main" val="0"/>
+                        </a:ext>
+                      </a:extLst>
+                    </a:blip>
+                    <a:srcRect/>
                     <a:stretch>
                       <a:fillRect/>
                     </a:stretch>
                   </pic:blipFill>
-                  <pic:spPr>
+                  <pic:spPr bwMode="auto">
                     <a:xfrm>
                       <a:off x="0" y="0"/>
-                      <a:ext cx="3213033" cy="3604605"/>
+                      <a:ext cx="5760720" cy="4598035"/>
                     </a:xfrm>
                     <a:prstGeom prst="rect">
                       <a:avLst/>
                     </a:prstGeom>
+                    <a:noFill/>
+                    <a:ln>
+                      <a:noFill/>
+                    </a:ln>
                   </pic:spPr>
                 </pic:pic>
               </a:graphicData>
@@ -2708,23 +2586,13 @@
           <w:szCs w:val="24"/>
         </w:rPr>
       </w:pPr>
-      <w:proofErr w:type="spellStart"/>
       <w:r>
         <w:rPr>
           <w:rFonts w:eastAsiaTheme="minorEastAsia"/>
           <w:sz w:val="24"/>
           <w:szCs w:val="24"/>
         </w:rPr>
-        <w:t>Use</w:t>
-      </w:r>
-      <w:proofErr w:type="spellEnd"/>
-      <w:r>
-        <w:rPr>
-          <w:rFonts w:eastAsiaTheme="minorEastAsia"/>
-          <w:sz w:val="24"/>
-          <w:szCs w:val="24"/>
-        </w:rPr>
-        <w:t xml:space="preserve"> Cases:</w:t>
+        <w:t>Use Cases:</w:t>
       </w:r>
     </w:p>
     <w:p>
@@ -2862,6 +2730,7 @@
           <w:sz w:val="24"/>
           <w:szCs w:val="24"/>
         </w:rPr>
+        <w:lastRenderedPageBreak/>
         <w:t>Systeem onderhouden: De systeembeheerder kan het systeem updaten en problemen oplosse</w:t>
       </w:r>
       <w:r>
@@ -3277,7 +3146,16 @@
           <w:sz w:val="24"/>
           <w:szCs w:val="24"/>
         </w:rPr>
-        <w:t>Doel: Het doel is om een geïntegreerd online boekingssysteem te ontwikkelen dat het boekingsproces voor klanten vereenvoudigt, de administratie in staat stelt om efficiënter te werken, en om algemene bedrijfsprocessen en klanttevredenheid te verbeteren.</w:t>
+        <w:t xml:space="preserve">Doel: Het doel is om een geïntegreerd online boekingssysteem te ontwikkelen dat het boekingsproces voor klanten vereenvoudigt, de administratie in staat stelt om </w:t>
+      </w:r>
+      <w:r>
+        <w:rPr>
+          <w:rFonts w:ascii="Calibri" w:eastAsia="Calibri" w:hAnsi="Calibri" w:cs="Calibri"/>
+          <w:sz w:val="24"/>
+          <w:szCs w:val="24"/>
+        </w:rPr>
+        <w:lastRenderedPageBreak/>
+        <w:t>efficiënter te werken, en om algemene bedrijfsprocessen en klanttevredenheid te verbeteren.</w:t>
       </w:r>
     </w:p>
     <w:p>

</xml_diff>

<commit_message>
Justins vorderingen in Serhat's repo gemerged
</commit_message>
<xml_diff>
--- a/Systeem documentatie Coral Yachts.docx
+++ b/Systeem documentatie Coral Yachts.docx
@@ -116,39 +116,7 @@
           <w:sz w:val="24"/>
           <w:szCs w:val="24"/>
         </w:rPr>
-        <w:t xml:space="preserve"> Serhat , </w:t>
-      </w:r>
-      <w:proofErr w:type="spellStart"/>
-      <w:r>
-        <w:rPr>
-          <w:sz w:val="24"/>
-          <w:szCs w:val="24"/>
-        </w:rPr>
-        <w:t>Musabe</w:t>
-      </w:r>
-      <w:proofErr w:type="spellEnd"/>
-      <w:r>
-        <w:rPr>
-          <w:sz w:val="24"/>
-          <w:szCs w:val="24"/>
-        </w:rPr>
-        <w:t xml:space="preserve"> , </w:t>
-      </w:r>
-      <w:proofErr w:type="spellStart"/>
-      <w:r>
-        <w:rPr>
-          <w:sz w:val="24"/>
-          <w:szCs w:val="24"/>
-        </w:rPr>
-        <w:t>Eyobiel</w:t>
-      </w:r>
-      <w:proofErr w:type="spellEnd"/>
-      <w:r>
-        <w:rPr>
-          <w:sz w:val="24"/>
-          <w:szCs w:val="24"/>
-        </w:rPr>
-        <w:t xml:space="preserve"> en Justin</w:t>
+        <w:t xml:space="preserve"> Serhat , Musabe , Eyobiel en Justin</w:t>
       </w:r>
     </w:p>
     <w:p>
@@ -1030,23 +998,7 @@
           <w:sz w:val="24"/>
           <w:szCs w:val="24"/>
         </w:rPr>
-        <w:t xml:space="preserve">: Dit document zal zich richten op alle aspecten van het systeem, inclusief maar niet beperkt tot, de technologische architectuur, gebruikersinterfaces, databasestructuren, functionele en niet-functionele vereisten, </w:t>
-      </w:r>
-      <w:proofErr w:type="spellStart"/>
-      <w:r>
-        <w:rPr>
-          <w:sz w:val="24"/>
-          <w:szCs w:val="24"/>
-        </w:rPr>
-        <w:t>use</w:t>
-      </w:r>
-      <w:proofErr w:type="spellEnd"/>
-      <w:r>
-        <w:rPr>
-          <w:sz w:val="24"/>
-          <w:szCs w:val="24"/>
-        </w:rPr>
-        <w:t xml:space="preserve"> cases, teststrategieën en implementatieprocedures. Het beoogt een holistisch beeld te geven van het systeem, zodat het team en andere betrokkenen alle noodzakelijke informatie hebben voor ontwikkeling, onderhoud en gebruik van het boekingsplatform.</w:t>
+        <w:t>: Dit document zal zich richten op alle aspecten van het systeem, inclusief maar niet beperkt tot, de technologische architectuur, gebruikersinterfaces, databasestructuren, functionele en niet-functionele vereisten, use cases, teststrategieën en implementatieprocedures. Het beoogt een holistisch beeld te geven van het systeem, zodat het team en andere betrokkenen alle noodzakelijke informatie hebben voor ontwikkeling, onderhoud en gebruik van het boekingsplatform.</w:t>
       </w:r>
     </w:p>
     <w:p>
@@ -1255,33 +1207,11 @@
           <w:lang w:val="en-US"/>
         </w:rPr>
       </w:pPr>
-      <w:proofErr w:type="spellStart"/>
       <w:r>
         <w:rPr>
           <w:lang w:val="en-US"/>
         </w:rPr>
-        <w:t>Tussenoplevering</w:t>
-      </w:r>
-      <w:proofErr w:type="spellEnd"/>
-      <w:r>
-        <w:rPr>
-          <w:lang w:val="en-US"/>
-        </w:rPr>
-        <w:t xml:space="preserve"> </w:t>
-      </w:r>
-      <w:proofErr w:type="spellStart"/>
-      <w:r>
-        <w:rPr>
-          <w:lang w:val="en-US"/>
-        </w:rPr>
-        <w:t>inleveren</w:t>
-      </w:r>
-      <w:proofErr w:type="spellEnd"/>
-      <w:r>
-        <w:rPr>
-          <w:lang w:val="en-US"/>
-        </w:rPr>
-        <w:t xml:space="preserve"> </w:t>
+        <w:t xml:space="preserve">Tussenoplevering inleveren </w:t>
       </w:r>
     </w:p>
     <w:p>
@@ -1352,14 +1282,7 @@
           <w:b/>
           <w:bCs/>
         </w:rPr>
-        <w:t xml:space="preserve"> </w:t>
-      </w:r>
-      <w:r>
-        <w:rPr>
-          <w:b/>
-          <w:bCs/>
-        </w:rPr>
-        <w:t>15</w:t>
+        <w:t xml:space="preserve"> 15</w:t>
       </w:r>
       <w:r>
         <w:rPr>
@@ -1401,14 +1324,12 @@
         </w:rPr>
         <w:t xml:space="preserve">Account back-end </w:t>
       </w:r>
-      <w:proofErr w:type="spellStart"/>
       <w:r>
         <w:rPr>
           <w:lang w:val="en-US"/>
         </w:rPr>
         <w:t>afmaken</w:t>
       </w:r>
-      <w:proofErr w:type="spellEnd"/>
     </w:p>
     <w:p>
       <w:pPr>
@@ -1745,15 +1666,7 @@
         </w:numPr>
       </w:pPr>
       <w:r>
-        <w:t xml:space="preserve">VR-ervaring: De mogelijkheid om jachten te bekijken via een virtual </w:t>
-      </w:r>
-      <w:proofErr w:type="spellStart"/>
-      <w:r>
-        <w:t>reality</w:t>
-      </w:r>
-      <w:proofErr w:type="spellEnd"/>
-      <w:r>
-        <w:t>-ervaring.</w:t>
+        <w:t>VR-ervaring: De mogelijkheid om jachten te bekijken via een virtual reality-ervaring.</w:t>
       </w:r>
     </w:p>
     <w:p>
@@ -1764,13 +1677,8 @@
           <w:numId w:val="4"/>
         </w:numPr>
       </w:pPr>
-      <w:proofErr w:type="spellStart"/>
-      <w:r>
-        <w:t>Loyaltyprogramma</w:t>
-      </w:r>
-      <w:proofErr w:type="spellEnd"/>
-      <w:r>
-        <w:t>: Een loyaliteitsprogramma voor terugkerende klanten om punten te verdienen en in te wisselen.</w:t>
+      <w:r>
+        <w:t>Loyaltyprogramma: Een loyaliteitsprogramma voor terugkerende klanten om punten te verdienen en in te wisselen.</w:t>
       </w:r>
     </w:p>
     <w:p>
@@ -1838,33 +1746,11 @@
           <w:rFonts w:ascii="Calibri" w:eastAsia="Calibri" w:hAnsi="Calibri" w:cs="Calibri"/>
         </w:rPr>
       </w:pPr>
-      <w:proofErr w:type="spellStart"/>
       <w:r>
         <w:rPr>
           <w:rFonts w:ascii="Calibri" w:eastAsia="Calibri" w:hAnsi="Calibri" w:cs="Calibri"/>
         </w:rPr>
-        <w:t>Frontend</w:t>
-      </w:r>
-      <w:proofErr w:type="spellEnd"/>
-      <w:r>
-        <w:rPr>
-          <w:rFonts w:ascii="Calibri" w:eastAsia="Calibri" w:hAnsi="Calibri" w:cs="Calibri"/>
-        </w:rPr>
-        <w:t xml:space="preserve">: Homepagina met afbeeldingen, informatiepagina's (over ons, contact, etc.), boekingsmodule, online betalingen, </w:t>
-      </w:r>
-      <w:proofErr w:type="spellStart"/>
-      <w:r>
-        <w:rPr>
-          <w:rFonts w:ascii="Calibri" w:eastAsia="Calibri" w:hAnsi="Calibri" w:cs="Calibri"/>
-        </w:rPr>
-        <w:t>klantaccountfunctionaliteit</w:t>
-      </w:r>
-      <w:proofErr w:type="spellEnd"/>
-      <w:r>
-        <w:rPr>
-          <w:rFonts w:ascii="Calibri" w:eastAsia="Calibri" w:hAnsi="Calibri" w:cs="Calibri"/>
-        </w:rPr>
-        <w:t>.</w:t>
+        <w:t>Frontend: Homepagina met afbeeldingen, informatiepagina's (over ons, contact, etc.), boekingsmodule, online betalingen, klantaccountfunctionaliteit.</w:t>
       </w:r>
     </w:p>
     <w:p>
@@ -1921,7 +1807,6 @@
         <w:jc w:val="center"/>
       </w:pPr>
       <w:bookmarkStart w:id="6" w:name="_Toc152058481"/>
-      <w:proofErr w:type="spellStart"/>
       <w:r>
         <w:rPr>
           <w:rFonts w:ascii="Calibri Light" w:eastAsia="Calibri Light" w:hAnsi="Calibri Light" w:cs="Calibri Light"/>
@@ -1930,26 +1815,15 @@
         </w:rPr>
         <w:t>Use</w:t>
       </w:r>
-      <w:proofErr w:type="spellEnd"/>
       <w:r>
         <w:rPr>
           <w:rFonts w:ascii="Calibri Light" w:eastAsia="Calibri Light" w:hAnsi="Calibri Light" w:cs="Calibri Light"/>
           <w:sz w:val="40"/>
           <w:szCs w:val="40"/>
         </w:rPr>
-        <w:t xml:space="preserve"> </w:t>
-      </w:r>
-      <w:proofErr w:type="spellStart"/>
-      <w:r>
-        <w:rPr>
-          <w:rFonts w:ascii="Calibri Light" w:eastAsia="Calibri Light" w:hAnsi="Calibri Light" w:cs="Calibri Light"/>
-          <w:sz w:val="40"/>
-          <w:szCs w:val="40"/>
-        </w:rPr>
-        <w:t>Stories</w:t>
+        <w:t xml:space="preserve"> Stories</w:t>
       </w:r>
       <w:bookmarkEnd w:id="6"/>
-      <w:proofErr w:type="spellEnd"/>
     </w:p>
     <w:p>
       <w:pPr>
@@ -2504,35 +2378,26 @@
         <w:jc w:val="center"/>
       </w:pPr>
       <w:bookmarkStart w:id="7" w:name="_Toc152058482"/>
-      <w:proofErr w:type="spellStart"/>
       <w:r>
         <w:rPr>
           <w:sz w:val="40"/>
           <w:szCs w:val="40"/>
         </w:rPr>
         <w:lastRenderedPageBreak/>
-        <w:t>Use</w:t>
-      </w:r>
-      <w:proofErr w:type="spellEnd"/>
+        <w:t>Use case-</w:t>
+      </w:r>
       <w:r>
         <w:rPr>
           <w:sz w:val="40"/>
           <w:szCs w:val="40"/>
         </w:rPr>
-        <w:t xml:space="preserve"> case-</w:t>
+        <w:t xml:space="preserve"> </w:t>
       </w:r>
       <w:r>
         <w:rPr>
           <w:sz w:val="40"/>
           <w:szCs w:val="40"/>
         </w:rPr>
-        <w:t xml:space="preserve"> </w:t>
-      </w:r>
-      <w:r>
-        <w:rPr>
-          <w:sz w:val="40"/>
-          <w:szCs w:val="40"/>
-        </w:rPr>
         <w:t>diagram</w:t>
       </w:r>
       <w:bookmarkEnd w:id="7"/>
@@ -2545,10 +2410,10 @@
           <w:noProof/>
         </w:rPr>
         <w:drawing>
-          <wp:inline distT="0" distB="0" distL="0" distR="0" wp14:anchorId="31C9E9D6" wp14:editId="48BF9747">
-            <wp:extent cx="3208020" cy="3598981"/>
-            <wp:effectExtent l="0" t="0" r="0" b="1905"/>
-            <wp:docPr id="929137554" name="Afbeelding 1" descr="Afbeelding met tekst, schermopname, diagram, Lettertype&#10;&#10;Automatisch gegenereerde beschrijving"/>
+          <wp:inline distT="0" distB="0" distL="0" distR="0" wp14:anchorId="150AE9E0" wp14:editId="20D1DA12">
+            <wp:extent cx="5760720" cy="4598035"/>
+            <wp:effectExtent l="0" t="0" r="0" b="0"/>
+            <wp:docPr id="990477547" name="Afbeelding 1" descr="Afbeelding met diagram, tekst, lijn, Perceel&#10;&#10;Automatisch gegenereerde beschrijving"/>
             <wp:cNvGraphicFramePr>
               <a:graphicFrameLocks xmlns:a="http://schemas.openxmlformats.org/drawingml/2006/main" noChangeAspect="1"/>
             </wp:cNvGraphicFramePr>
@@ -2556,23 +2421,36 @@
               <a:graphicData uri="http://schemas.openxmlformats.org/drawingml/2006/picture">
                 <pic:pic xmlns:pic="http://schemas.openxmlformats.org/drawingml/2006/picture">
                   <pic:nvPicPr>
-                    <pic:cNvPr id="929137554" name="Afbeelding 1" descr="Afbeelding met tekst, schermopname, diagram, Lettertype&#10;&#10;Automatisch gegenereerde beschrijving"/>
-                    <pic:cNvPicPr/>
+                    <pic:cNvPr id="990477547" name="Afbeelding 1" descr="Afbeelding met diagram, tekst, lijn, Perceel&#10;&#10;Automatisch gegenereerde beschrijving"/>
+                    <pic:cNvPicPr>
+                      <a:picLocks noChangeAspect="1" noChangeArrowheads="1"/>
+                    </pic:cNvPicPr>
                   </pic:nvPicPr>
                   <pic:blipFill>
-                    <a:blip r:embed="rId9"/>
+                    <a:blip r:embed="rId9">
+                      <a:extLst>
+                        <a:ext uri="{28A0092B-C50C-407E-A947-70E740481C1C}">
+                          <a14:useLocalDpi xmlns:a14="http://schemas.microsoft.com/office/drawing/2010/main" val="0"/>
+                        </a:ext>
+                      </a:extLst>
+                    </a:blip>
+                    <a:srcRect/>
                     <a:stretch>
                       <a:fillRect/>
                     </a:stretch>
                   </pic:blipFill>
-                  <pic:spPr>
+                  <pic:spPr bwMode="auto">
                     <a:xfrm>
                       <a:off x="0" y="0"/>
-                      <a:ext cx="3213033" cy="3604605"/>
+                      <a:ext cx="5760720" cy="4598035"/>
                     </a:xfrm>
                     <a:prstGeom prst="rect">
                       <a:avLst/>
                     </a:prstGeom>
+                    <a:noFill/>
+                    <a:ln>
+                      <a:noFill/>
+                    </a:ln>
                   </pic:spPr>
                 </pic:pic>
               </a:graphicData>
@@ -2708,23 +2586,13 @@
           <w:szCs w:val="24"/>
         </w:rPr>
       </w:pPr>
-      <w:proofErr w:type="spellStart"/>
       <w:r>
         <w:rPr>
           <w:rFonts w:eastAsiaTheme="minorEastAsia"/>
           <w:sz w:val="24"/>
           <w:szCs w:val="24"/>
         </w:rPr>
-        <w:t>Use</w:t>
-      </w:r>
-      <w:proofErr w:type="spellEnd"/>
-      <w:r>
-        <w:rPr>
-          <w:rFonts w:eastAsiaTheme="minorEastAsia"/>
-          <w:sz w:val="24"/>
-          <w:szCs w:val="24"/>
-        </w:rPr>
-        <w:t xml:space="preserve"> Cases:</w:t>
+        <w:t>Use Cases:</w:t>
       </w:r>
     </w:p>
     <w:p>
@@ -2862,6 +2730,7 @@
           <w:sz w:val="24"/>
           <w:szCs w:val="24"/>
         </w:rPr>
+        <w:lastRenderedPageBreak/>
         <w:t>Systeem onderhouden: De systeembeheerder kan het systeem updaten en problemen oplosse</w:t>
       </w:r>
       <w:r>
@@ -3277,7 +3146,16 @@
           <w:sz w:val="24"/>
           <w:szCs w:val="24"/>
         </w:rPr>
-        <w:t>Doel: Het doel is om een geïntegreerd online boekingssysteem te ontwikkelen dat het boekingsproces voor klanten vereenvoudigt, de administratie in staat stelt om efficiënter te werken, en om algemene bedrijfsprocessen en klanttevredenheid te verbeteren.</w:t>
+        <w:t xml:space="preserve">Doel: Het doel is om een geïntegreerd online boekingssysteem te ontwikkelen dat het boekingsproces voor klanten vereenvoudigt, de administratie in staat stelt om </w:t>
+      </w:r>
+      <w:r>
+        <w:rPr>
+          <w:rFonts w:ascii="Calibri" w:eastAsia="Calibri" w:hAnsi="Calibri" w:cs="Calibri"/>
+          <w:sz w:val="24"/>
+          <w:szCs w:val="24"/>
+        </w:rPr>
+        <w:lastRenderedPageBreak/>
+        <w:t>efficiënter te werken, en om algemene bedrijfsprocessen en klanttevredenheid te verbeteren.</w:t>
       </w:r>
     </w:p>
     <w:p>

</xml_diff>